<commit_message>
Further work on TMA. Completed up to Q2, part 3 (nearly finished)
</commit_message>
<xml_diff>
--- a/2016J_TMA01/C4451553_TMA01_2016J.docx
+++ b/2016J_TMA01/C4451553_TMA01_2016J.docx
@@ -365,7 +365,7 @@
         <w:t xml:space="preserve">Name</w:t>
       </w:r>
       <w:r>
-        <w:t xml:space="preserve">: [Enter your name here]</w:t>
+        <w:t xml:space="preserve">: [Pablo Toledo]</w:t>
       </w:r>
     </w:p>
     <w:p>
@@ -376,7 +376,7 @@
         <w:t xml:space="preserve">PI</w:t>
       </w:r>
       <w:r>
-        <w:t xml:space="preserve">: [Enter your student id here]</w:t>
+        <w:t xml:space="preserve">: [C4451553]</w:t>
       </w:r>
     </w:p>
     <w:p>
@@ -817,6 +817,1672 @@
       </w:r>
     </w:p>
     <w:bookmarkEnd w:id="27"/>
+    <w:p>
+      <w:r>
+        <w:t xml:space="preserve">PART 1 - ACQUIRING THE DATA To begin with, I downloaded the manhole cover data as a CSV file from the following site: https://data.gov.uk/dataset/manholes-in-devon. Both CSV, JSON and XML formats were available, but given the simple tabular nature of the manhole cover data, there seemed little benefit in working with JSON or XML data (both of which are better suited structured document data).</w:t>
+      </w:r>
+    </w:p>
+    <w:p>
+      <w:r>
+        <w:t xml:space="preserve">We've also been provided with property assets data (again, in CSV format), previously downloaded from https://data.gov.uk/dataset/dcc-property-assets</w:t>
+      </w:r>
+    </w:p>
+    <w:p>
+      <w:r>
+        <w:t xml:space="preserve">PART 2 - On inspecting the manhole cover data, we can see that we have a simple table, with one row per manhole cover. Each row has the following attributes: ITEM_TYPE_NAME, ITEM_UID, STREET_DESCRIPTOR, ITEM_IDENTITY_CODE, START_DATE, PARISH_NAME, MATERIAL_TYPE_NAME, EASTING, NORTHING.</w:t>
+      </w:r>
+    </w:p>
+    <w:p>
+      <w:r>
+        <w:t xml:space="preserve">Immediately see that there are a number of missing values for MATERIAL_TYPE_NAME and the STREET_DESCRIPTOR set to 'Dummy Street'. Of most concern to us however are missing values for PARISH_NAME (represented by question marks), as we will certainly need these to calculate the number of manhole covers per parish.</w:t>
+      </w:r>
+    </w:p>
+    <w:p>
+      <w:r>
+        <w:t xml:space="preserve">We will therefore have to do some data cleansing here, and either fix these rows (by extrapolating the parish from the STREET_DESCRIPTOR, EASTING or NORTHING) or remove them altogether. Once this is done we can remove all columns apart from ITEM_TYPE_NAME and PARISH_NAME, and then create a pivot table to show the number of manhole covers per parish name.</w:t>
+      </w:r>
+    </w:p>
+    <w:p>
+      <w:r>
+        <w:t xml:space="preserve">Now looking at the buildings data, we can again see we have a simple table, this time with each row representing a building in the Devon area. Each row has the following attributes: SITE_UPRN, SITE_NAME, PRIMARY_ADDRESS, STREET, LOCALITY, TOWN, COUNTY, POSTCODE, GIA, EASTING, NORTHING, PARISH, DISTRICT, SUBCLIENT, SITESTATUS, SITEFUNCTIONDETAIL.</w:t>
+      </w:r>
+    </w:p>
+    <w:p>
+      <w:r>
+        <w:t xml:space="preserve">Of these columns, we are only interested in PARISH, SUBLCIENT (which holds the class of building e.g. 'Education schools', 'youth services') and SITEFUNCTIONDETAIL (which holds the type of building e.g. 'pre-school', 'primary school', 'secondary school' etc.).</w:t>
+      </w:r>
+    </w:p>
+    <w:p>
+      <w:r>
+        <w:t xml:space="preserve">On looking briefly at the buildings data, it is apparent that there are entries for a number of different types of schools, such as pre-school, primary school, secondary school, special schools etc. This throws up an interesting question regarding the task. Should we include all types of school in the final count of schools per parish, or only mainstream primary and secondary schools? I decided that we should only include schools that form mandatory education, i.e. primary school, secondary school, as this is what is most commonly understood by the term 'school'.</w:t>
+      </w:r>
+    </w:p>
+    <w:p>
+      <w:r>
+        <w:t xml:space="preserve">This data appears complete from a cursory glance, but for some reason every other row is blank. These will have to be removed before we can use the data to calculate the school count per parish.</w:t>
+      </w:r>
+    </w:p>
+    <w:p>
+      <w:r>
+        <w:t xml:space="preserve">In order to create the final dataframe, with the count of manhole covers and schools for each parish, we will have to join the above 2 tables using the parish name. In order to do this we must first ensure the data is harmonised, so that parish names (and boundaries) are consistent across both datasets, otherwise the resulting table will be incorrect.</w:t>
+      </w:r>
+    </w:p>
+    <w:p>
+      <w:r>
+        <w:t xml:space="preserve">PART 2 - CLEANSING THE DATA USING OPEN REFINE To begin with, I'll use Open Refine to clean the manhole cover data, and create a new CSV file (called manhole_cleaned.csv) which can be imported into a Panda Dataframe.</w:t>
+      </w:r>
+    </w:p>
+    <w:p>
+      <w:r>
+        <w:t xml:space="preserve">I'll first import the downloaded CSV file, using the default CSV encodings. I uncheck the 'store blank rows' option, as we have no need to do so. We have 77964 rows, and the preview of the first 10 looks reasonable, giving me confidence the import was successful.</w:t>
+      </w:r>
+    </w:p>
+    <w:p>
+      <w:r>
+        <w:t xml:space="preserve">Working left to right, the first thing I do is check that each row is of type MANHOLE. Using the text facet option from the ITEM_TYPE_NAME, we can see that this is indeed the case.</w:t>
+      </w:r>
+    </w:p>
+    <w:p/>
+    <w:p>
+      <w:r>
+        <w:t xml:space="preserve">Next we'll deal with rows where the PARISH_NAME column is populated with a '?'. Using the text facet feature we can see there are 324 of those. These rows have to be either fixed, or removed. Initially, I thought that each row with a missing parish could by fixed by either by using the STREET_DESCRIPTOR, or a combination of EASTING and NORTHING to look up the location on a map and then work out the parish. However, I wondered if there might be other reasons as to why the parish wasn't populated. Perhaps some manhole covers didn't fall within a specific parish? Some quick research into parishes indeed reveal that some areas are 'unparished', which might explain some of these rows (see https://en.wikipedia.org/wiki/List_of_civil_parishes_in_Devon). There may be other reasons for these rows - missing data for instance. But 328 rows out of 77,964 represents just 0.4% of the size of the dataset, and so the effect of removing them should be negligible on the final analysis. I therefore remove them using the 'Remove matching rows' option. Open refine now shows no rows with a '?' for a parish name.</w:t>
+      </w:r>
+    </w:p>
+    <w:p/>
+    <w:p>
+      <w:r>
+        <w:t xml:space="preserve">Next, we can remove the unwanted columns and just retain ITEM_TYPE_NAME and PARISH_NAME. Again, we can select these columns in Open Refine and select Edit Column &gt; Remove this column.</w:t>
+      </w:r>
+    </w:p>
+    <w:p/>
+    <w:p>
+      <w:r>
+        <w:t xml:space="preserve">Now I export the data as a CSV, saving it to a file called manhole_cleaned.csv.</w:t>
+      </w:r>
+    </w:p>
+    <w:p>
+      <w:r>
+        <w:t xml:space="preserve">Next, I'll clean the buildings data in a similar fashion. On importing the data into Open Refine I uncheck the 'store blank rows' option, which removes the blank rows. The preview looks good, and we have 1276 rows of data.</w:t>
+      </w:r>
+    </w:p>
+    <w:p>
+      <w:r>
+        <w:t xml:space="preserve">I notice the last row has a value 'road' for its SITE_UPRN, with a site name of 'ENTRY TO HANDLE ROAD SCHEMES LEASES and PTR's' . Clearly this row is attempting to capture a road instead of a building, so I remove it.</w:t>
+      </w:r>
+    </w:p>
+    <w:p/>
+    <w:p>
+      <w:r>
+        <w:t xml:space="preserve">Next I select only those rows with a SITEFUNCTIONDETAIL of 'Primary School', 'Secondary School' and 'Secondard School - Foundation'. There are 509 matching rows. I notice something interesting. For each school more than 1 building may be listed. For example, CLYST HYDON PRIMARY SCHOOL has 3 sites: MAIN SCHOOL SITE, DETACHED PLAYING FIELD and VILLAGE HALL SITE. Clearly we don't want to count individual buildings as this will distort the figures. In order to get a count of unique schools we will therefore have to group individual school buildings together. The postcode field seems like our best bet for doing this (the above 3 buildings all share the same postcode). If the postcode represents the school main site, rather than the postcode of the individual building, then this grouping will work. If on the other hand it represents the postcode of the building, then we have have an issue if some schools which had various buildings spread out geographically. We can check this after we've applied the grouping, and apply a further grouping as required.</w:t>
+      </w:r>
+    </w:p>
+    <w:p>
+      <w:r>
+        <w:t xml:space="preserve">Next I invert the selection and remove all the non-school rows. Then I remove unwanted columns - SITE_UPRN, PRIMARY_ADDRESS, GIA, EASTING, NORTHING, DISTRICT, SUBCLIENT, SITESTATUS, SITEFUNCTIONDETAIL. I retain PARISH, and STREET, LOCALITY, TOWN, COUNTY, POSTCODE in order to group buildings by school. I then export the cleaned data and save it to buildings_cleaned.csv.</w:t>
+      </w:r>
+    </w:p>
+    <w:p/>
+    <w:p>
+      <w:r>
+        <w:t xml:space="preserve">PART 3 - CAPTURING THE DATA IN A DATAFRAME. First, I'll import the manhole cover data into a dataframe:</w:t>
+      </w:r>
+    </w:p>
+    <w:p>
+      <w:pPr>
+        <w:pStyle w:val="SourceCode"/>
+      </w:pPr>
+      <w:r>
+        <w:rPr>
+          <w:rStyle w:val="CommentTok"/>
+        </w:rPr>
+        <w:t xml:space="preserve">#import panads and dataframe library</w:t>
+      </w:r>
+      <w:r>
+        <w:br w:type="textWrapping"/>
+      </w:r>
+      <w:r>
+        <w:rPr>
+          <w:rStyle w:val="CharTok"/>
+        </w:rPr>
+        <w:t xml:space="preserve">import</w:t>
+      </w:r>
+      <w:r>
+        <w:rPr>
+          <w:rStyle w:val="NormalTok"/>
+        </w:rPr>
+        <w:t xml:space="preserve"> </w:t>
+      </w:r>
+      <w:r>
+        <w:rPr>
+          <w:rStyle w:val="NormalTok"/>
+        </w:rPr>
+        <w:t xml:space="preserve">pandas </w:t>
+      </w:r>
+      <w:r>
+        <w:rPr>
+          <w:rStyle w:val="CharTok"/>
+        </w:rPr>
+        <w:t xml:space="preserve">as</w:t>
+      </w:r>
+      <w:r>
+        <w:rPr>
+          <w:rStyle w:val="NormalTok"/>
+        </w:rPr>
+        <w:t xml:space="preserve"> </w:t>
+      </w:r>
+      <w:r>
+        <w:rPr>
+          <w:rStyle w:val="NormalTok"/>
+        </w:rPr>
+        <w:t xml:space="preserve">pd</w:t>
+      </w:r>
+      <w:r>
+        <w:br w:type="textWrapping"/>
+      </w:r>
+      <w:r>
+        <w:rPr>
+          <w:rStyle w:val="CharTok"/>
+        </w:rPr>
+        <w:t xml:space="preserve">from</w:t>
+      </w:r>
+      <w:r>
+        <w:rPr>
+          <w:rStyle w:val="NormalTok"/>
+        </w:rPr>
+        <w:t xml:space="preserve"> </w:t>
+      </w:r>
+      <w:r>
+        <w:rPr>
+          <w:rStyle w:val="NormalTok"/>
+        </w:rPr>
+        <w:t xml:space="preserve">pandas </w:t>
+      </w:r>
+      <w:r>
+        <w:rPr>
+          <w:rStyle w:val="CharTok"/>
+        </w:rPr>
+        <w:t xml:space="preserve">import</w:t>
+      </w:r>
+      <w:r>
+        <w:rPr>
+          <w:rStyle w:val="NormalTok"/>
+        </w:rPr>
+        <w:t xml:space="preserve"> </w:t>
+      </w:r>
+      <w:r>
+        <w:rPr>
+          <w:rStyle w:val="NormalTok"/>
+        </w:rPr>
+        <w:t xml:space="preserve">DataFrame</w:t>
+      </w:r>
+      <w:r>
+        <w:br w:type="textWrapping"/>
+      </w:r>
+      <w:r>
+        <w:br w:type="textWrapping"/>
+      </w:r>
+      <w:r>
+        <w:rPr>
+          <w:rStyle w:val="CommentTok"/>
+        </w:rPr>
+        <w:t xml:space="preserve">#read manhole_cleaned.csv file into dataframe</w:t>
+      </w:r>
+      <w:r>
+        <w:br w:type="textWrapping"/>
+      </w:r>
+      <w:r>
+        <w:rPr>
+          <w:rStyle w:val="NormalTok"/>
+        </w:rPr>
+        <w:t xml:space="preserve">manhole_df = pd.read_csv(</w:t>
+      </w:r>
+      <w:r>
+        <w:rPr>
+          <w:rStyle w:val="StringTok"/>
+        </w:rPr>
+        <w:t xml:space="preserve">'data/Manhole_cleaned.csv'</w:t>
+      </w:r>
+      <w:r>
+        <w:rPr>
+          <w:rStyle w:val="NormalTok"/>
+        </w:rPr>
+        <w:t xml:space="preserve">)</w:t>
+      </w:r>
+      <w:r>
+        <w:br w:type="textWrapping"/>
+      </w:r>
+      <w:r>
+        <w:br w:type="textWrapping"/>
+      </w:r>
+      <w:r>
+        <w:rPr>
+          <w:rStyle w:val="CommentTok"/>
+        </w:rPr>
+        <w:t xml:space="preserve">#check the dataframe looks ok</w:t>
+      </w:r>
+      <w:r>
+        <w:br w:type="textWrapping"/>
+      </w:r>
+      <w:r>
+        <w:rPr>
+          <w:rStyle w:val="NormalTok"/>
+        </w:rPr>
+        <w:t xml:space="preserve">manhole_df.head(</w:t>
+      </w:r>
+      <w:r>
+        <w:rPr>
+          <w:rStyle w:val="DecValTok"/>
+        </w:rPr>
+        <w:t xml:space="preserve">5</w:t>
+      </w:r>
+      <w:r>
+        <w:rPr>
+          <w:rStyle w:val="NormalTok"/>
+        </w:rPr>
+        <w:t xml:space="preserve">)</w:t>
+      </w:r>
+    </w:p>
+    <w:p>
+      <w:pPr>
+        <w:pStyle w:val="Compact"/>
+      </w:pPr>
+      <w:r>
+        <w:t xml:space="preserve">ITEM_TYPE_NAME</w:t>
+      </w:r>
+    </w:p>
+    <w:p>
+      <w:pPr>
+        <w:pStyle w:val="Compact"/>
+      </w:pPr>
+      <w:r>
+        <w:t xml:space="preserve">PARISH_NAME</w:t>
+      </w:r>
+    </w:p>
+    <w:p>
+      <w:pPr>
+        <w:pStyle w:val="Compact"/>
+      </w:pPr>
+      <w:r>
+        <w:t xml:space="preserve">0</w:t>
+      </w:r>
+    </w:p>
+    <w:p>
+      <w:pPr>
+        <w:pStyle w:val="Compact"/>
+      </w:pPr>
+      <w:r>
+        <w:t xml:space="preserve">MANHOLE</w:t>
+      </w:r>
+    </w:p>
+    <w:p>
+      <w:pPr>
+        <w:pStyle w:val="Compact"/>
+      </w:pPr>
+      <w:r>
+        <w:t xml:space="preserve">Okehampton Hamlets CP</w:t>
+      </w:r>
+    </w:p>
+    <w:p>
+      <w:pPr>
+        <w:pStyle w:val="Compact"/>
+      </w:pPr>
+      <w:r>
+        <w:t xml:space="preserve">1</w:t>
+      </w:r>
+    </w:p>
+    <w:p>
+      <w:pPr>
+        <w:pStyle w:val="Compact"/>
+      </w:pPr>
+      <w:r>
+        <w:t xml:space="preserve">MANHOLE</w:t>
+      </w:r>
+    </w:p>
+    <w:p>
+      <w:pPr>
+        <w:pStyle w:val="Compact"/>
+      </w:pPr>
+      <w:r>
+        <w:t xml:space="preserve">Okehampton Hamlets CP</w:t>
+      </w:r>
+    </w:p>
+    <w:p>
+      <w:pPr>
+        <w:pStyle w:val="Compact"/>
+      </w:pPr>
+      <w:r>
+        <w:t xml:space="preserve">2</w:t>
+      </w:r>
+    </w:p>
+    <w:p>
+      <w:pPr>
+        <w:pStyle w:val="Compact"/>
+      </w:pPr>
+      <w:r>
+        <w:t xml:space="preserve">MANHOLE</w:t>
+      </w:r>
+    </w:p>
+    <w:p>
+      <w:pPr>
+        <w:pStyle w:val="Compact"/>
+      </w:pPr>
+      <w:r>
+        <w:t xml:space="preserve">Sourton CP</w:t>
+      </w:r>
+    </w:p>
+    <w:p>
+      <w:pPr>
+        <w:pStyle w:val="Compact"/>
+      </w:pPr>
+      <w:r>
+        <w:t xml:space="preserve">3</w:t>
+      </w:r>
+    </w:p>
+    <w:p>
+      <w:pPr>
+        <w:pStyle w:val="Compact"/>
+      </w:pPr>
+      <w:r>
+        <w:t xml:space="preserve">MANHOLE</w:t>
+      </w:r>
+    </w:p>
+    <w:p>
+      <w:pPr>
+        <w:pStyle w:val="Compact"/>
+      </w:pPr>
+      <w:r>
+        <w:t xml:space="preserve">Sourton CP</w:t>
+      </w:r>
+    </w:p>
+    <w:p>
+      <w:pPr>
+        <w:pStyle w:val="Compact"/>
+      </w:pPr>
+      <w:r>
+        <w:t xml:space="preserve">4</w:t>
+      </w:r>
+    </w:p>
+    <w:p>
+      <w:pPr>
+        <w:pStyle w:val="Compact"/>
+      </w:pPr>
+      <w:r>
+        <w:t xml:space="preserve">MANHOLE</w:t>
+      </w:r>
+    </w:p>
+    <w:p>
+      <w:pPr>
+        <w:pStyle w:val="Compact"/>
+      </w:pPr>
+      <w:r>
+        <w:t xml:space="preserve">Okehampton Hamlets CP</w:t>
+      </w:r>
+    </w:p>
+    <w:p>
+      <w:pPr>
+        <w:pStyle w:val="SourceCode"/>
+      </w:pPr>
+      <w:r>
+        <w:rPr>
+          <w:rStyle w:val="CommentTok"/>
+        </w:rPr>
+        <w:t xml:space="preserve">#next, we want a count of manholes for each parish</w:t>
+      </w:r>
+      <w:r>
+        <w:br w:type="textWrapping"/>
+      </w:r>
+      <w:r>
+        <w:rPr>
+          <w:rStyle w:val="NormalTok"/>
+        </w:rPr>
+        <w:t xml:space="preserve">manhole_df.pivot_table(index=[</w:t>
+      </w:r>
+      <w:r>
+        <w:rPr>
+          <w:rStyle w:val="StringTok"/>
+        </w:rPr>
+        <w:t xml:space="preserve">'PARISH_NAME'</w:t>
+      </w:r>
+      <w:r>
+        <w:rPr>
+          <w:rStyle w:val="NormalTok"/>
+        </w:rPr>
+        <w:t xml:space="preserve">], aggfunc=</w:t>
+      </w:r>
+      <w:r>
+        <w:rPr>
+          <w:rStyle w:val="StringTok"/>
+        </w:rPr>
+        <w:t xml:space="preserve">'count'</w:t>
+      </w:r>
+      <w:r>
+        <w:rPr>
+          <w:rStyle w:val="NormalTok"/>
+        </w:rPr>
+        <w:t xml:space="preserve">).head(</w:t>
+      </w:r>
+      <w:r>
+        <w:rPr>
+          <w:rStyle w:val="DecValTok"/>
+        </w:rPr>
+        <w:t xml:space="preserve">5</w:t>
+      </w:r>
+      <w:r>
+        <w:rPr>
+          <w:rStyle w:val="NormalTok"/>
+        </w:rPr>
+        <w:t xml:space="preserve">) </w:t>
+      </w:r>
+      <w:r>
+        <w:rPr>
+          <w:rStyle w:val="CommentTok"/>
+        </w:rPr>
+        <w:t xml:space="preserve">#gives count of manholes for each parish</w:t>
+      </w:r>
+    </w:p>
+    <w:p>
+      <w:pPr>
+        <w:pStyle w:val="Compact"/>
+      </w:pPr>
+      <w:r>
+        <w:t xml:space="preserve">ITEM_TYPE_NAME</w:t>
+      </w:r>
+    </w:p>
+    <w:p>
+      <w:pPr>
+        <w:pStyle w:val="Compact"/>
+      </w:pPr>
+      <w:r>
+        <w:t xml:space="preserve">PARISH_NAME</w:t>
+      </w:r>
+    </w:p>
+    <w:p>
+      <w:pPr>
+        <w:pStyle w:val="Compact"/>
+      </w:pPr>
+      <w:r>
+        <w:t xml:space="preserve">Abbotsham CP</w:t>
+      </w:r>
+    </w:p>
+    <w:p>
+      <w:pPr>
+        <w:pStyle w:val="Compact"/>
+      </w:pPr>
+      <w:r>
+        <w:t xml:space="preserve">120</w:t>
+      </w:r>
+    </w:p>
+    <w:p>
+      <w:pPr>
+        <w:pStyle w:val="Compact"/>
+      </w:pPr>
+      <w:r>
+        <w:t xml:space="preserve">Abbotskerswell CP</w:t>
+      </w:r>
+    </w:p>
+    <w:p>
+      <w:pPr>
+        <w:pStyle w:val="Compact"/>
+      </w:pPr>
+      <w:r>
+        <w:t xml:space="preserve">124</w:t>
+      </w:r>
+    </w:p>
+    <w:p>
+      <w:pPr>
+        <w:pStyle w:val="Compact"/>
+      </w:pPr>
+      <w:r>
+        <w:t xml:space="preserve">All Saints CP</w:t>
+      </w:r>
+    </w:p>
+    <w:p>
+      <w:pPr>
+        <w:pStyle w:val="Compact"/>
+      </w:pPr>
+      <w:r>
+        <w:t xml:space="preserve">12</w:t>
+      </w:r>
+    </w:p>
+    <w:p>
+      <w:pPr>
+        <w:pStyle w:val="Compact"/>
+      </w:pPr>
+      <w:r>
+        <w:t xml:space="preserve">Alverdiscott CP</w:t>
+      </w:r>
+    </w:p>
+    <w:p>
+      <w:pPr>
+        <w:pStyle w:val="Compact"/>
+      </w:pPr>
+      <w:r>
+        <w:t xml:space="preserve">43</w:t>
+      </w:r>
+    </w:p>
+    <w:p>
+      <w:pPr>
+        <w:pStyle w:val="Compact"/>
+      </w:pPr>
+      <w:r>
+        <w:t xml:space="preserve">Alwington CP</w:t>
+      </w:r>
+    </w:p>
+    <w:p>
+      <w:pPr>
+        <w:pStyle w:val="Compact"/>
+      </w:pPr>
+      <w:r>
+        <w:t xml:space="preserve">90</w:t>
+      </w:r>
+    </w:p>
+    <w:p>
+      <w:pPr>
+        <w:pStyle w:val="SourceCode"/>
+      </w:pPr>
+      <w:r>
+        <w:rPr>
+          <w:rStyle w:val="CommentTok"/>
+        </w:rPr>
+        <w:t xml:space="preserve">#now lets import the buildings data</w:t>
+      </w:r>
+      <w:r>
+        <w:br w:type="textWrapping"/>
+      </w:r>
+      <w:r>
+        <w:rPr>
+          <w:rStyle w:val="CommentTok"/>
+        </w:rPr>
+        <w:t xml:space="preserve">#read buildings_cleaned.csv file into dataframe</w:t>
+      </w:r>
+      <w:r>
+        <w:br w:type="textWrapping"/>
+      </w:r>
+      <w:r>
+        <w:rPr>
+          <w:rStyle w:val="NormalTok"/>
+        </w:rPr>
+        <w:t xml:space="preserve">buildings_df = pd.read_csv(</w:t>
+      </w:r>
+      <w:r>
+        <w:rPr>
+          <w:rStyle w:val="StringTok"/>
+        </w:rPr>
+        <w:t xml:space="preserve">'data/buildings_cleaned.csv'</w:t>
+      </w:r>
+      <w:r>
+        <w:rPr>
+          <w:rStyle w:val="NormalTok"/>
+        </w:rPr>
+        <w:t xml:space="preserve">)</w:t>
+      </w:r>
+      <w:r>
+        <w:br w:type="textWrapping"/>
+      </w:r>
+      <w:r>
+        <w:br w:type="textWrapping"/>
+      </w:r>
+      <w:r>
+        <w:rPr>
+          <w:rStyle w:val="CommentTok"/>
+        </w:rPr>
+        <w:t xml:space="preserve">#check the dataframe looks ok</w:t>
+      </w:r>
+      <w:r>
+        <w:br w:type="textWrapping"/>
+      </w:r>
+      <w:r>
+        <w:rPr>
+          <w:rStyle w:val="NormalTok"/>
+        </w:rPr>
+        <w:t xml:space="preserve">buildings_df.head(</w:t>
+      </w:r>
+      <w:r>
+        <w:rPr>
+          <w:rStyle w:val="DecValTok"/>
+        </w:rPr>
+        <w:t xml:space="preserve">6</w:t>
+      </w:r>
+      <w:r>
+        <w:rPr>
+          <w:rStyle w:val="NormalTok"/>
+        </w:rPr>
+        <w:t xml:space="preserve">)</w:t>
+      </w:r>
+    </w:p>
+    <w:p>
+      <w:pPr>
+        <w:pStyle w:val="Compact"/>
+      </w:pPr>
+      <w:r>
+        <w:t xml:space="preserve">SITE_NAME</w:t>
+      </w:r>
+    </w:p>
+    <w:p>
+      <w:pPr>
+        <w:pStyle w:val="Compact"/>
+      </w:pPr>
+      <w:r>
+        <w:t xml:space="preserve">STREET</w:t>
+      </w:r>
+    </w:p>
+    <w:p>
+      <w:pPr>
+        <w:pStyle w:val="Compact"/>
+      </w:pPr>
+      <w:r>
+        <w:t xml:space="preserve">LOCALITY</w:t>
+      </w:r>
+    </w:p>
+    <w:p>
+      <w:pPr>
+        <w:pStyle w:val="Compact"/>
+      </w:pPr>
+      <w:r>
+        <w:t xml:space="preserve">TOWN</w:t>
+      </w:r>
+    </w:p>
+    <w:p>
+      <w:pPr>
+        <w:pStyle w:val="Compact"/>
+      </w:pPr>
+      <w:r>
+        <w:t xml:space="preserve">COUNTY</w:t>
+      </w:r>
+    </w:p>
+    <w:p>
+      <w:pPr>
+        <w:pStyle w:val="Compact"/>
+      </w:pPr>
+      <w:r>
+        <w:t xml:space="preserve">POSTCODE</w:t>
+      </w:r>
+    </w:p>
+    <w:p>
+      <w:pPr>
+        <w:pStyle w:val="Compact"/>
+      </w:pPr>
+      <w:r>
+        <w:t xml:space="preserve">PARISH</w:t>
+      </w:r>
+    </w:p>
+    <w:p>
+      <w:pPr>
+        <w:pStyle w:val="Compact"/>
+      </w:pPr>
+      <w:r>
+        <w:t xml:space="preserve">0</w:t>
+      </w:r>
+    </w:p>
+    <w:p>
+      <w:pPr>
+        <w:pStyle w:val="Compact"/>
+      </w:pPr>
+      <w:r>
+        <w:t xml:space="preserve">AXMINSTER COMMUNITY PRIMARY SCHOOL</w:t>
+      </w:r>
+    </w:p>
+    <w:p>
+      <w:pPr>
+        <w:pStyle w:val="Compact"/>
+      </w:pPr>
+      <w:r>
+        <w:t xml:space="preserve">STONEY LANE</w:t>
+      </w:r>
+    </w:p>
+    <w:p>
+      <w:pPr>
+        <w:pStyle w:val="Compact"/>
+      </w:pPr>
+      <w:r>
+        <w:t xml:space="preserve">NaN</w:t>
+      </w:r>
+    </w:p>
+    <w:p>
+      <w:pPr>
+        <w:pStyle w:val="Compact"/>
+      </w:pPr>
+      <w:r>
+        <w:t xml:space="preserve">AXMINSTER</w:t>
+      </w:r>
+    </w:p>
+    <w:p>
+      <w:pPr>
+        <w:pStyle w:val="Compact"/>
+      </w:pPr>
+      <w:r>
+        <w:t xml:space="preserve">DEVON</w:t>
+      </w:r>
+    </w:p>
+    <w:p>
+      <w:pPr>
+        <w:pStyle w:val="Compact"/>
+      </w:pPr>
+      <w:r>
+        <w:t xml:space="preserve">EX135BU</w:t>
+      </w:r>
+    </w:p>
+    <w:p>
+      <w:pPr>
+        <w:pStyle w:val="Compact"/>
+      </w:pPr>
+      <w:r>
+        <w:t xml:space="preserve">Axminster CP</w:t>
+      </w:r>
+    </w:p>
+    <w:p>
+      <w:pPr>
+        <w:pStyle w:val="Compact"/>
+      </w:pPr>
+      <w:r>
+        <w:t xml:space="preserve">1</w:t>
+      </w:r>
+    </w:p>
+    <w:p>
+      <w:pPr>
+        <w:pStyle w:val="Compact"/>
+      </w:pPr>
+      <w:r>
+        <w:t xml:space="preserve">BROADCLYST PRIMARY SCHOOL</w:t>
+      </w:r>
+    </w:p>
+    <w:p>
+      <w:pPr>
+        <w:pStyle w:val="Compact"/>
+      </w:pPr>
+      <w:r>
+        <w:t xml:space="preserve">SCHOOL LANE</w:t>
+      </w:r>
+    </w:p>
+    <w:p>
+      <w:pPr>
+        <w:pStyle w:val="Compact"/>
+      </w:pPr>
+      <w:r>
+        <w:t xml:space="preserve">BROADCLYST</w:t>
+      </w:r>
+    </w:p>
+    <w:p>
+      <w:pPr>
+        <w:pStyle w:val="Compact"/>
+      </w:pPr>
+      <w:r>
+        <w:t xml:space="preserve">EXETER</w:t>
+      </w:r>
+    </w:p>
+    <w:p>
+      <w:pPr>
+        <w:pStyle w:val="Compact"/>
+      </w:pPr>
+      <w:r>
+        <w:t xml:space="preserve">DEVON</w:t>
+      </w:r>
+    </w:p>
+    <w:p>
+      <w:pPr>
+        <w:pStyle w:val="Compact"/>
+      </w:pPr>
+      <w:r>
+        <w:t xml:space="preserve">EX53JG</w:t>
+      </w:r>
+    </w:p>
+    <w:p>
+      <w:pPr>
+        <w:pStyle w:val="Compact"/>
+      </w:pPr>
+      <w:r>
+        <w:t xml:space="preserve">Broad Clyst CP</w:t>
+      </w:r>
+    </w:p>
+    <w:p>
+      <w:pPr>
+        <w:pStyle w:val="Compact"/>
+      </w:pPr>
+      <w:r>
+        <w:t xml:space="preserve">2</w:t>
+      </w:r>
+    </w:p>
+    <w:p>
+      <w:pPr>
+        <w:pStyle w:val="Compact"/>
+      </w:pPr>
+      <w:r>
+        <w:t xml:space="preserve">CHERITON BISHOP COMMUNITY PRIMARY SCHOOL-MAIN ...</w:t>
+      </w:r>
+    </w:p>
+    <w:p>
+      <w:pPr>
+        <w:pStyle w:val="Compact"/>
+      </w:pPr>
+      <w:r>
+        <w:t xml:space="preserve">CHURCH LANE</w:t>
+      </w:r>
+    </w:p>
+    <w:p>
+      <w:pPr>
+        <w:pStyle w:val="Compact"/>
+      </w:pPr>
+      <w:r>
+        <w:t xml:space="preserve">CHERITON BISHOP</w:t>
+      </w:r>
+    </w:p>
+    <w:p>
+      <w:pPr>
+        <w:pStyle w:val="Compact"/>
+      </w:pPr>
+      <w:r>
+        <w:t xml:space="preserve">EXETER</w:t>
+      </w:r>
+    </w:p>
+    <w:p>
+      <w:pPr>
+        <w:pStyle w:val="Compact"/>
+      </w:pPr>
+      <w:r>
+        <w:t xml:space="preserve">DEVON</w:t>
+      </w:r>
+    </w:p>
+    <w:p>
+      <w:pPr>
+        <w:pStyle w:val="Compact"/>
+      </w:pPr>
+      <w:r>
+        <w:t xml:space="preserve">EX66HY</w:t>
+      </w:r>
+    </w:p>
+    <w:p>
+      <w:pPr>
+        <w:pStyle w:val="Compact"/>
+      </w:pPr>
+      <w:r>
+        <w:t xml:space="preserve">Cheriton Bishop CP</w:t>
+      </w:r>
+    </w:p>
+    <w:p>
+      <w:pPr>
+        <w:pStyle w:val="Compact"/>
+      </w:pPr>
+      <w:r>
+        <w:t xml:space="preserve">3</w:t>
+      </w:r>
+    </w:p>
+    <w:p>
+      <w:pPr>
+        <w:pStyle w:val="Compact"/>
+      </w:pPr>
+      <w:r>
+        <w:t xml:space="preserve">CHERITON BISHOP COMMUNITY PRIMARY SCHOOL-ASHES...</w:t>
+      </w:r>
+    </w:p>
+    <w:p>
+      <w:pPr>
+        <w:pStyle w:val="Compact"/>
+      </w:pPr>
+      <w:r>
+        <w:t xml:space="preserve">CHURCH LANE</w:t>
+      </w:r>
+    </w:p>
+    <w:p>
+      <w:pPr>
+        <w:pStyle w:val="Compact"/>
+      </w:pPr>
+      <w:r>
+        <w:t xml:space="preserve">CHERITON BISHOP</w:t>
+      </w:r>
+    </w:p>
+    <w:p>
+      <w:pPr>
+        <w:pStyle w:val="Compact"/>
+      </w:pPr>
+      <w:r>
+        <w:t xml:space="preserve">EXETER</w:t>
+      </w:r>
+    </w:p>
+    <w:p>
+      <w:pPr>
+        <w:pStyle w:val="Compact"/>
+      </w:pPr>
+      <w:r>
+        <w:t xml:space="preserve">DEVON</w:t>
+      </w:r>
+    </w:p>
+    <w:p>
+      <w:pPr>
+        <w:pStyle w:val="Compact"/>
+      </w:pPr>
+      <w:r>
+        <w:t xml:space="preserve">EX66HY</w:t>
+      </w:r>
+    </w:p>
+    <w:p>
+      <w:pPr>
+        <w:pStyle w:val="Compact"/>
+      </w:pPr>
+      <w:r>
+        <w:t xml:space="preserve">Cheriton Bishop CP</w:t>
+      </w:r>
+    </w:p>
+    <w:p>
+      <w:pPr>
+        <w:pStyle w:val="Compact"/>
+      </w:pPr>
+      <w:r>
+        <w:t xml:space="preserve">4</w:t>
+      </w:r>
+    </w:p>
+    <w:p>
+      <w:pPr>
+        <w:pStyle w:val="Compact"/>
+      </w:pPr>
+      <w:r>
+        <w:t xml:space="preserve">CLYST HYDON PRIMARY SCHOOL-MAIN SCHOOL SITE</w:t>
+      </w:r>
+    </w:p>
+    <w:p>
+      <w:pPr>
+        <w:pStyle w:val="Compact"/>
+      </w:pPr>
+      <w:r>
+        <w:t xml:space="preserve">NaN</w:t>
+      </w:r>
+    </w:p>
+    <w:p>
+      <w:pPr>
+        <w:pStyle w:val="Compact"/>
+      </w:pPr>
+      <w:r>
+        <w:t xml:space="preserve">CLYST HYDON</w:t>
+      </w:r>
+    </w:p>
+    <w:p>
+      <w:pPr>
+        <w:pStyle w:val="Compact"/>
+      </w:pPr>
+      <w:r>
+        <w:t xml:space="preserve">CULLOMPTON</w:t>
+      </w:r>
+    </w:p>
+    <w:p>
+      <w:pPr>
+        <w:pStyle w:val="Compact"/>
+      </w:pPr>
+      <w:r>
+        <w:t xml:space="preserve">DEVON</w:t>
+      </w:r>
+    </w:p>
+    <w:p>
+      <w:pPr>
+        <w:pStyle w:val="Compact"/>
+      </w:pPr>
+      <w:r>
+        <w:t xml:space="preserve">EX152ND</w:t>
+      </w:r>
+    </w:p>
+    <w:p>
+      <w:pPr>
+        <w:pStyle w:val="Compact"/>
+      </w:pPr>
+      <w:r>
+        <w:t xml:space="preserve">Clyst Hydon CP</w:t>
+      </w:r>
+    </w:p>
+    <w:p>
+      <w:pPr>
+        <w:pStyle w:val="Compact"/>
+      </w:pPr>
+      <w:r>
+        <w:t xml:space="preserve">5</w:t>
+      </w:r>
+    </w:p>
+    <w:p>
+      <w:pPr>
+        <w:pStyle w:val="Compact"/>
+      </w:pPr>
+      <w:r>
+        <w:t xml:space="preserve">CLYST HYDON PRIMARY SCHOOL-DETACHED PLAYING FIELD</w:t>
+      </w:r>
+    </w:p>
+    <w:p>
+      <w:pPr>
+        <w:pStyle w:val="Compact"/>
+      </w:pPr>
+      <w:r>
+        <w:t xml:space="preserve">NaN</w:t>
+      </w:r>
+    </w:p>
+    <w:p>
+      <w:pPr>
+        <w:pStyle w:val="Compact"/>
+      </w:pPr>
+      <w:r>
+        <w:t xml:space="preserve">CLYST HYDON</w:t>
+      </w:r>
+    </w:p>
+    <w:p>
+      <w:pPr>
+        <w:pStyle w:val="Compact"/>
+      </w:pPr>
+      <w:r>
+        <w:t xml:space="preserve">CULLOMPTON</w:t>
+      </w:r>
+    </w:p>
+    <w:p>
+      <w:pPr>
+        <w:pStyle w:val="Compact"/>
+      </w:pPr>
+      <w:r>
+        <w:t xml:space="preserve">DEVON</w:t>
+      </w:r>
+    </w:p>
+    <w:p>
+      <w:pPr>
+        <w:pStyle w:val="Compact"/>
+      </w:pPr>
+      <w:r>
+        <w:t xml:space="preserve">EX152ND</w:t>
+      </w:r>
+    </w:p>
+    <w:p>
+      <w:pPr>
+        <w:pStyle w:val="Compact"/>
+      </w:pPr>
+      <w:r>
+        <w:t xml:space="preserve">Clyst Hydon CP</w:t>
+      </w:r>
+    </w:p>
+    <w:p>
+      <w:pPr>
+        <w:pStyle w:val="SourceCode"/>
+      </w:pPr>
+      <w:r>
+        <w:rPr>
+          <w:rStyle w:val="CommentTok"/>
+        </w:rPr>
+        <w:t xml:space="preserve">#next, we want to ignore any rows where the postcode has already been used, so that we get one row per school, </w:t>
+      </w:r>
+      <w:r>
+        <w:br w:type="textWrapping"/>
+      </w:r>
+      <w:r>
+        <w:rPr>
+          <w:rStyle w:val="CommentTok"/>
+        </w:rPr>
+        <w:t xml:space="preserve">#instead of one row per building</w:t>
+      </w:r>
+      <w:r>
+        <w:br w:type="textWrapping"/>
+      </w:r>
+      <w:r>
+        <w:rPr>
+          <w:rStyle w:val="NormalTok"/>
+        </w:rPr>
+        <w:t xml:space="preserve">buildings_df.drop_duplicates(subset=</w:t>
+      </w:r>
+      <w:r>
+        <w:rPr>
+          <w:rStyle w:val="StringTok"/>
+        </w:rPr>
+        <w:t xml:space="preserve">'POSTCODE'</w:t>
+      </w:r>
+      <w:r>
+        <w:rPr>
+          <w:rStyle w:val="NormalTok"/>
+        </w:rPr>
+        <w:t xml:space="preserve">, inplace=</w:t>
+      </w:r>
+      <w:r>
+        <w:rPr>
+          <w:rStyle w:val="StringTok"/>
+        </w:rPr>
+        <w:t xml:space="preserve">'true'</w:t>
+      </w:r>
+      <w:r>
+        <w:rPr>
+          <w:rStyle w:val="NormalTok"/>
+        </w:rPr>
+        <w:t xml:space="preserve">)</w:t>
+      </w:r>
+      <w:r>
+        <w:br w:type="textWrapping"/>
+      </w:r>
+      <w:r>
+        <w:rPr>
+          <w:rStyle w:val="NormalTok"/>
+        </w:rPr>
+        <w:t xml:space="preserve">buildings_df.shape[</w:t>
+      </w:r>
+      <w:r>
+        <w:rPr>
+          <w:rStyle w:val="DecValTok"/>
+        </w:rPr>
+        <w:t xml:space="preserve">0</w:t>
+      </w:r>
+      <w:r>
+        <w:rPr>
+          <w:rStyle w:val="NormalTok"/>
+        </w:rPr>
+        <w:t xml:space="preserve">]</w:t>
+      </w:r>
+      <w:r>
+        <w:br w:type="textWrapping"/>
+      </w:r>
+      <w:r>
+        <w:rPr>
+          <w:rStyle w:val="CommentTok"/>
+        </w:rPr>
+        <w:t xml:space="preserve">#this results in 345 rows, but I realise that this de-duplication relies on the postcode format being exactly the </w:t>
+      </w:r>
+      <w:r>
+        <w:br w:type="textWrapping"/>
+      </w:r>
+      <w:r>
+        <w:rPr>
+          <w:rStyle w:val="CommentTok"/>
+        </w:rPr>
+        <w:t xml:space="preserve">#same in each case. Any additional whitespaces would prevent de-duplication. Therefore I reclean the buildings data, </w:t>
+      </w:r>
+      <w:r>
+        <w:br w:type="textWrapping"/>
+      </w:r>
+      <w:r>
+        <w:rPr>
+          <w:rStyle w:val="CommentTok"/>
+        </w:rPr>
+        <w:t xml:space="preserve">#removing any white spaces, and retry the operation. This now shows 343 rows.</w:t>
+      </w:r>
+      <w:r>
+        <w:br w:type="textWrapping"/>
+      </w:r>
+    </w:p>
+    <w:p>
+      <w:pPr>
+        <w:pStyle w:val="SourceCode"/>
+      </w:pPr>
+      <w:r>
+        <w:rPr>
+          <w:rStyle w:val="VerbatimChar"/>
+        </w:rPr>
+        <w:t xml:space="preserve">343</w:t>
+      </w:r>
+    </w:p>
+    <w:p/>
+    <w:p>
+      <w:pPr>
+        <w:pStyle w:val="SourceCode"/>
+      </w:pPr>
+      <w:r>
+        <w:rPr>
+          <w:rStyle w:val="CommentTok"/>
+        </w:rPr>
+        <w:t xml:space="preserve">#previewing the buildings dataframe we can now see there are no longer any duplicate postcodes:</w:t>
+      </w:r>
+      <w:r>
+        <w:br w:type="textWrapping"/>
+      </w:r>
+      <w:r>
+        <w:rPr>
+          <w:rStyle w:val="NormalTok"/>
+        </w:rPr>
+        <w:t xml:space="preserve">buildings_df.head(</w:t>
+      </w:r>
+      <w:r>
+        <w:rPr>
+          <w:rStyle w:val="DecValTok"/>
+        </w:rPr>
+        <w:t xml:space="preserve">6</w:t>
+      </w:r>
+      <w:r>
+        <w:rPr>
+          <w:rStyle w:val="NormalTok"/>
+        </w:rPr>
+        <w:t xml:space="preserve">)</w:t>
+      </w:r>
+    </w:p>
+    <w:p>
+      <w:pPr>
+        <w:pStyle w:val="Compact"/>
+      </w:pPr>
+      <w:r>
+        <w:t xml:space="preserve">SITE_NAME</w:t>
+      </w:r>
+    </w:p>
+    <w:p>
+      <w:pPr>
+        <w:pStyle w:val="Compact"/>
+      </w:pPr>
+      <w:r>
+        <w:t xml:space="preserve">STREET</w:t>
+      </w:r>
+    </w:p>
+    <w:p>
+      <w:pPr>
+        <w:pStyle w:val="Compact"/>
+      </w:pPr>
+      <w:r>
+        <w:t xml:space="preserve">LOCALITY</w:t>
+      </w:r>
+    </w:p>
+    <w:p>
+      <w:pPr>
+        <w:pStyle w:val="Compact"/>
+      </w:pPr>
+      <w:r>
+        <w:t xml:space="preserve">TOWN</w:t>
+      </w:r>
+    </w:p>
+    <w:p>
+      <w:pPr>
+        <w:pStyle w:val="Compact"/>
+      </w:pPr>
+      <w:r>
+        <w:t xml:space="preserve">COUNTY</w:t>
+      </w:r>
+    </w:p>
+    <w:p>
+      <w:pPr>
+        <w:pStyle w:val="Compact"/>
+      </w:pPr>
+      <w:r>
+        <w:t xml:space="preserve">POSTCODE</w:t>
+      </w:r>
+    </w:p>
+    <w:p>
+      <w:pPr>
+        <w:pStyle w:val="Compact"/>
+      </w:pPr>
+      <w:r>
+        <w:t xml:space="preserve">PARISH</w:t>
+      </w:r>
+    </w:p>
+    <w:p>
+      <w:pPr>
+        <w:pStyle w:val="Compact"/>
+      </w:pPr>
+      <w:r>
+        <w:t xml:space="preserve">0</w:t>
+      </w:r>
+    </w:p>
+    <w:p>
+      <w:pPr>
+        <w:pStyle w:val="Compact"/>
+      </w:pPr>
+      <w:r>
+        <w:t xml:space="preserve">AXMINSTER COMMUNITY PRIMARY SCHOOL</w:t>
+      </w:r>
+    </w:p>
+    <w:p>
+      <w:pPr>
+        <w:pStyle w:val="Compact"/>
+      </w:pPr>
+      <w:r>
+        <w:t xml:space="preserve">STONEY LANE</w:t>
+      </w:r>
+    </w:p>
+    <w:p>
+      <w:pPr>
+        <w:pStyle w:val="Compact"/>
+      </w:pPr>
+      <w:r>
+        <w:t xml:space="preserve">NaN</w:t>
+      </w:r>
+    </w:p>
+    <w:p>
+      <w:pPr>
+        <w:pStyle w:val="Compact"/>
+      </w:pPr>
+      <w:r>
+        <w:t xml:space="preserve">AXMINSTER</w:t>
+      </w:r>
+    </w:p>
+    <w:p>
+      <w:pPr>
+        <w:pStyle w:val="Compact"/>
+      </w:pPr>
+      <w:r>
+        <w:t xml:space="preserve">DEVON</w:t>
+      </w:r>
+    </w:p>
+    <w:p>
+      <w:pPr>
+        <w:pStyle w:val="Compact"/>
+      </w:pPr>
+      <w:r>
+        <w:t xml:space="preserve">EX135BU</w:t>
+      </w:r>
+    </w:p>
+    <w:p>
+      <w:pPr>
+        <w:pStyle w:val="Compact"/>
+      </w:pPr>
+      <w:r>
+        <w:t xml:space="preserve">Axminster CP</w:t>
+      </w:r>
+    </w:p>
+    <w:p>
+      <w:pPr>
+        <w:pStyle w:val="Compact"/>
+      </w:pPr>
+      <w:r>
+        <w:t xml:space="preserve">1</w:t>
+      </w:r>
+    </w:p>
+    <w:p>
+      <w:pPr>
+        <w:pStyle w:val="Compact"/>
+      </w:pPr>
+      <w:r>
+        <w:t xml:space="preserve">BROADCLYST PRIMARY SCHOOL</w:t>
+      </w:r>
+    </w:p>
+    <w:p>
+      <w:pPr>
+        <w:pStyle w:val="Compact"/>
+      </w:pPr>
+      <w:r>
+        <w:t xml:space="preserve">SCHOOL LANE</w:t>
+      </w:r>
+    </w:p>
+    <w:p>
+      <w:pPr>
+        <w:pStyle w:val="Compact"/>
+      </w:pPr>
+      <w:r>
+        <w:t xml:space="preserve">BROADCLYST</w:t>
+      </w:r>
+    </w:p>
+    <w:p>
+      <w:pPr>
+        <w:pStyle w:val="Compact"/>
+      </w:pPr>
+      <w:r>
+        <w:t xml:space="preserve">EXETER</w:t>
+      </w:r>
+    </w:p>
+    <w:p>
+      <w:pPr>
+        <w:pStyle w:val="Compact"/>
+      </w:pPr>
+      <w:r>
+        <w:t xml:space="preserve">DEVON</w:t>
+      </w:r>
+    </w:p>
+    <w:p>
+      <w:pPr>
+        <w:pStyle w:val="Compact"/>
+      </w:pPr>
+      <w:r>
+        <w:t xml:space="preserve">EX53JG</w:t>
+      </w:r>
+    </w:p>
+    <w:p>
+      <w:pPr>
+        <w:pStyle w:val="Compact"/>
+      </w:pPr>
+      <w:r>
+        <w:t xml:space="preserve">Broad Clyst CP</w:t>
+      </w:r>
+    </w:p>
+    <w:p>
+      <w:pPr>
+        <w:pStyle w:val="Compact"/>
+      </w:pPr>
+      <w:r>
+        <w:t xml:space="preserve">2</w:t>
+      </w:r>
+    </w:p>
+    <w:p>
+      <w:pPr>
+        <w:pStyle w:val="Compact"/>
+      </w:pPr>
+      <w:r>
+        <w:t xml:space="preserve">CHERITON BISHOP COMMUNITY PRIMARY SCHOOL-MAIN ...</w:t>
+      </w:r>
+    </w:p>
+    <w:p>
+      <w:pPr>
+        <w:pStyle w:val="Compact"/>
+      </w:pPr>
+      <w:r>
+        <w:t xml:space="preserve">CHURCH LANE</w:t>
+      </w:r>
+    </w:p>
+    <w:p>
+      <w:pPr>
+        <w:pStyle w:val="Compact"/>
+      </w:pPr>
+      <w:r>
+        <w:t xml:space="preserve">CHERITON BISHOP</w:t>
+      </w:r>
+    </w:p>
+    <w:p>
+      <w:pPr>
+        <w:pStyle w:val="Compact"/>
+      </w:pPr>
+      <w:r>
+        <w:t xml:space="preserve">EXETER</w:t>
+      </w:r>
+    </w:p>
+    <w:p>
+      <w:pPr>
+        <w:pStyle w:val="Compact"/>
+      </w:pPr>
+      <w:r>
+        <w:t xml:space="preserve">DEVON</w:t>
+      </w:r>
+    </w:p>
+    <w:p>
+      <w:pPr>
+        <w:pStyle w:val="Compact"/>
+      </w:pPr>
+      <w:r>
+        <w:t xml:space="preserve">EX66HY</w:t>
+      </w:r>
+    </w:p>
+    <w:p>
+      <w:pPr>
+        <w:pStyle w:val="Compact"/>
+      </w:pPr>
+      <w:r>
+        <w:t xml:space="preserve">Cheriton Bishop CP</w:t>
+      </w:r>
+    </w:p>
+    <w:p>
+      <w:pPr>
+        <w:pStyle w:val="Compact"/>
+      </w:pPr>
+      <w:r>
+        <w:t xml:space="preserve">4</w:t>
+      </w:r>
+    </w:p>
+    <w:p>
+      <w:pPr>
+        <w:pStyle w:val="Compact"/>
+      </w:pPr>
+      <w:r>
+        <w:t xml:space="preserve">CLYST HYDON PRIMARY SCHOOL-MAIN SCHOOL SITE</w:t>
+      </w:r>
+    </w:p>
+    <w:p>
+      <w:pPr>
+        <w:pStyle w:val="Compact"/>
+      </w:pPr>
+      <w:r>
+        <w:t xml:space="preserve">NaN</w:t>
+      </w:r>
+    </w:p>
+    <w:p>
+      <w:pPr>
+        <w:pStyle w:val="Compact"/>
+      </w:pPr>
+      <w:r>
+        <w:t xml:space="preserve">CLYST HYDON</w:t>
+      </w:r>
+    </w:p>
+    <w:p>
+      <w:pPr>
+        <w:pStyle w:val="Compact"/>
+      </w:pPr>
+      <w:r>
+        <w:t xml:space="preserve">CULLOMPTON</w:t>
+      </w:r>
+    </w:p>
+    <w:p>
+      <w:pPr>
+        <w:pStyle w:val="Compact"/>
+      </w:pPr>
+      <w:r>
+        <w:t xml:space="preserve">DEVON</w:t>
+      </w:r>
+    </w:p>
+    <w:p>
+      <w:pPr>
+        <w:pStyle w:val="Compact"/>
+      </w:pPr>
+      <w:r>
+        <w:t xml:space="preserve">EX152ND</w:t>
+      </w:r>
+    </w:p>
+    <w:p>
+      <w:pPr>
+        <w:pStyle w:val="Compact"/>
+      </w:pPr>
+      <w:r>
+        <w:t xml:space="preserve">Clyst Hydon CP</w:t>
+      </w:r>
+    </w:p>
+    <w:p>
+      <w:pPr>
+        <w:pStyle w:val="Compact"/>
+      </w:pPr>
+      <w:r>
+        <w:t xml:space="preserve">7</w:t>
+      </w:r>
+    </w:p>
+    <w:p>
+      <w:pPr>
+        <w:pStyle w:val="Compact"/>
+      </w:pPr>
+      <w:r>
+        <w:t xml:space="preserve">CLYST ST MARY PRIMARY SCHOOL-MAIN SCHOOL SITE</w:t>
+      </w:r>
+    </w:p>
+    <w:p>
+      <w:pPr>
+        <w:pStyle w:val="Compact"/>
+      </w:pPr>
+      <w:r>
+        <w:t xml:space="preserve">NaN</w:t>
+      </w:r>
+    </w:p>
+    <w:p>
+      <w:pPr>
+        <w:pStyle w:val="Compact"/>
+      </w:pPr>
+      <w:r>
+        <w:t xml:space="preserve">CLYST ST MARY</w:t>
+      </w:r>
+    </w:p>
+    <w:p>
+      <w:pPr>
+        <w:pStyle w:val="Compact"/>
+      </w:pPr>
+      <w:r>
+        <w:t xml:space="preserve">EXETER</w:t>
+      </w:r>
+    </w:p>
+    <w:p>
+      <w:pPr>
+        <w:pStyle w:val="Compact"/>
+      </w:pPr>
+      <w:r>
+        <w:t xml:space="preserve">DEVON</w:t>
+      </w:r>
+    </w:p>
+    <w:p>
+      <w:pPr>
+        <w:pStyle w:val="Compact"/>
+      </w:pPr>
+      <w:r>
+        <w:t xml:space="preserve">EX51BG</w:t>
+      </w:r>
+    </w:p>
+    <w:p>
+      <w:pPr>
+        <w:pStyle w:val="Compact"/>
+      </w:pPr>
+      <w:r>
+        <w:t xml:space="preserve">Clyst St. Mary CP</w:t>
+      </w:r>
+    </w:p>
+    <w:p>
+      <w:pPr>
+        <w:pStyle w:val="Compact"/>
+      </w:pPr>
+      <w:r>
+        <w:t xml:space="preserve">9</w:t>
+      </w:r>
+    </w:p>
+    <w:p>
+      <w:pPr>
+        <w:pStyle w:val="Compact"/>
+      </w:pPr>
+      <w:r>
+        <w:t xml:space="preserve">COLYTON PRIMARY SCHOOL</w:t>
+      </w:r>
+    </w:p>
+    <w:p>
+      <w:pPr>
+        <w:pStyle w:val="Compact"/>
+      </w:pPr>
+      <w:r>
+        <w:t xml:space="preserve">THE BUTTS</w:t>
+      </w:r>
+    </w:p>
+    <w:p>
+      <w:pPr>
+        <w:pStyle w:val="Compact"/>
+      </w:pPr>
+      <w:r>
+        <w:t xml:space="preserve">WEST STREET</w:t>
+      </w:r>
+    </w:p>
+    <w:p>
+      <w:pPr>
+        <w:pStyle w:val="Compact"/>
+      </w:pPr>
+      <w:r>
+        <w:t xml:space="preserve">COLYTON</w:t>
+      </w:r>
+    </w:p>
+    <w:p>
+      <w:pPr>
+        <w:pStyle w:val="Compact"/>
+      </w:pPr>
+      <w:r>
+        <w:t xml:space="preserve">DEVON</w:t>
+      </w:r>
+    </w:p>
+    <w:p>
+      <w:pPr>
+        <w:pStyle w:val="Compact"/>
+      </w:pPr>
+      <w:r>
+        <w:t xml:space="preserve">EX246NU</w:t>
+      </w:r>
+    </w:p>
+    <w:p>
+      <w:pPr>
+        <w:pStyle w:val="Compact"/>
+      </w:pPr>
+      <w:r>
+        <w:t xml:space="preserve">Colyton CP</w:t>
+      </w:r>
+    </w:p>
+    <w:p>
+      <w:pPr>
+        <w:pStyle w:val="SourceCode"/>
+      </w:pPr>
+    </w:p>
     <w:bookmarkStart w:id="28" w:name="tma-01-question-3"/>
     <w:p>
       <w:pPr>
@@ -4118,7 +5784,7 @@
 <file path=word/numbering.xml><?xml version="1.0" encoding="utf-8"?>
 <w:numbering xmlns:w="http://schemas.openxmlformats.org/wordprocessingml/2006/main">
   <w:abstractNum w:abstractNumId="0">
-    <w:nsid w:val="5b94d033"/>
+    <w:nsid w:val="5b2e6f7d"/>
     <w:multiLevelType w:val="multilevel"/>
     <w:lvl w:ilvl="0">
       <w:numFmt w:val="bullet"/>
@@ -4199,7 +5865,7 @@
     </w:lvl>
   </w:abstractNum>
   <w:abstractNum w:abstractNumId="5">
-    <w:nsid w:val="f12e89b6"/>
+    <w:nsid w:val="c0ca3bf8"/>
     <w:multiLevelType w:val="multilevel"/>
     <w:lvl w:ilvl="0">
       <w:numFmt w:val="bullet"/>
@@ -4280,7 +5946,7 @@
     </w:lvl>
   </w:abstractNum>
   <w:abstractNum w:abstractNumId="2">
-    <w:nsid w:val="85e1ff51"/>
+    <w:nsid w:val="af99ea96"/>
     <w:multiLevelType w:val="multilevel"/>
     <w:lvl w:ilvl="0">
       <w:start w:val="1"/>
@@ -4368,7 +6034,7 @@
     </w:lvl>
   </w:abstractNum>
   <w:abstractNum w:abstractNumId="3">
-    <w:nsid w:val="9b486c66"/>
+    <w:nsid w:val="5db06acc"/>
     <w:multiLevelType w:val="multilevel"/>
     <w:lvl w:ilvl="0">
       <w:start w:val="3"/>
@@ -4456,7 +6122,7 @@
     </w:lvl>
   </w:abstractNum>
   <w:abstractNum w:abstractNumId="4">
-    <w:nsid w:val="36841c3a"/>
+    <w:nsid w:val="cb4b14fa"/>
     <w:multiLevelType w:val="multilevel"/>
     <w:lvl w:ilvl="0">
       <w:start w:val="4"/>
@@ -4544,7 +6210,7 @@
     </w:lvl>
   </w:abstractNum>
   <w:abstractNum w:abstractNumId="6">
-    <w:nsid w:val="5989adc6"/>
+    <w:nsid w:val="488092bc"/>
     <w:multiLevelType w:val="multilevel"/>
     <w:lvl w:ilvl="0">
       <w:start w:val="1"/>
@@ -4632,7 +6298,7 @@
     </w:lvl>
   </w:abstractNum>
   <w:abstractNum w:abstractNumId="7">
-    <w:nsid w:val="d56ebc0c"/>
+    <w:nsid w:val="b14adec6"/>
     <w:multiLevelType w:val="multilevel"/>
     <w:lvl w:ilvl="0">
       <w:start w:val="2"/>
@@ -4720,7 +6386,7 @@
     </w:lvl>
   </w:abstractNum>
   <w:abstractNum w:abstractNumId="8">
-    <w:nsid w:val="6c06fc8d"/>
+    <w:nsid w:val="356ce2dd"/>
     <w:multiLevelType w:val="multilevel"/>
     <w:lvl w:ilvl="0">
       <w:start w:val="3"/>
@@ -4808,7 +6474,7 @@
     </w:lvl>
   </w:abstractNum>
   <w:abstractNum w:abstractNumId="9">
-    <w:nsid w:val="6df61e08"/>
+    <w:nsid w:val="59ab35a7"/>
     <w:multiLevelType w:val="multilevel"/>
     <w:lvl w:ilvl="0">
       <w:start w:val="4"/>
@@ -4896,7 +6562,7 @@
     </w:lvl>
   </w:abstractNum>
   <w:abstractNum w:abstractNumId="10">
-    <w:nsid w:val="efed967e"/>
+    <w:nsid w:val="2a7dbc5d"/>
     <w:multiLevelType w:val="multilevel"/>
     <w:lvl w:ilvl="0">
       <w:start w:val="5"/>
@@ -4984,7 +6650,7 @@
     </w:lvl>
   </w:abstractNum>
   <w:abstractNum w:abstractNumId="11">
-    <w:nsid w:val="93184b2c"/>
+    <w:nsid w:val="58667ac4"/>
     <w:multiLevelType w:val="multilevel"/>
     <w:lvl w:ilvl="0">
       <w:start w:val="6"/>
@@ -5072,7 +6738,7 @@
     </w:lvl>
   </w:abstractNum>
   <w:abstractNum w:abstractNumId="12">
-    <w:nsid w:val="23652eaf"/>
+    <w:nsid w:val="7692370d"/>
     <w:multiLevelType w:val="multilevel"/>
     <w:lvl w:ilvl="0">
       <w:start w:val="7"/>

</xml_diff>